<commit_message>
Updated device photo on front page
</commit_message>
<xml_diff>
--- a/NG9097_OAK-D-S2-PoE/Datasheet/OAK-D-S2-PoE_Datasheet.docx
+++ b/NG9097_OAK-D-S2-PoE/Datasheet/OAK-D-S2-PoE_Datasheet.docx
@@ -488,13 +488,13 @@
           <w:numId w:val="17"/>
         </w:numPr>
       </w:pPr>
-      <w:bookmarkStart w:id="3" w:name="_Toc520996043"/>
-      <w:bookmarkStart w:id="4" w:name="_Toc520996223"/>
-      <w:bookmarkStart w:id="5" w:name="_Toc94272855"/>
+      <w:bookmarkStart w:id="3" w:name="_Toc94272855"/>
+      <w:bookmarkStart w:id="4" w:name="_Toc520996043"/>
+      <w:bookmarkStart w:id="5" w:name="_Toc520996223"/>
       <w:r>
         <w:t>Applications</w:t>
       </w:r>
-      <w:bookmarkEnd w:id="5"/>
+      <w:bookmarkEnd w:id="3"/>
     </w:p>
     <w:p>
       <w:pPr>
@@ -698,8 +698,8 @@
       <w:r>
         <w:t>Description</w:t>
       </w:r>
-      <w:bookmarkEnd w:id="3"/>
       <w:bookmarkEnd w:id="4"/>
+      <w:bookmarkEnd w:id="5"/>
       <w:bookmarkEnd w:id="6"/>
     </w:p>
     <w:p>
@@ -1341,8 +1341,6 @@
         </w:rPr>
       </w:pPr>
     </w:p>
-    <w:bookmarkStart w:id="9" w:name="_GoBack"/>
-    <w:bookmarkEnd w:id="9"/>
     <w:p>
       <w:pPr>
         <w:spacing w:line="80" w:lineRule="exact"/>
@@ -1423,7 +1421,7 @@
               </wp:anchor>
             </w:drawing>
           </mc:Choice>
-          <mc:Fallback xmlns:w16se="http://schemas.microsoft.com/office/word/2015/wordml/symex" xmlns:w16="http://schemas.microsoft.com/office/word/2018/wordml" xmlns:w16cid="http://schemas.microsoft.com/office/word/2016/wordml/cid" xmlns:w16cex="http://schemas.microsoft.com/office/word/2018/wordml/cex" xmlns:w15="http://schemas.microsoft.com/office/word/2012/wordml" xmlns:am3d="http://schemas.microsoft.com/office/drawing/2017/model3d" xmlns:aink="http://schemas.microsoft.com/office/drawing/2016/ink" xmlns:cx8="http://schemas.microsoft.com/office/drawing/2016/5/14/chartex" xmlns:cx7="http://schemas.microsoft.com/office/drawing/2016/5/13/chartex" xmlns:cx6="http://schemas.microsoft.com/office/drawing/2016/5/12/chartex" xmlns:cx5="http://schemas.microsoft.com/office/drawing/2016/5/11/chartex" xmlns:cx4="http://schemas.microsoft.com/office/drawing/2016/5/10/chartex" xmlns:cx3="http://schemas.microsoft.com/office/drawing/2016/5/9/chartex" xmlns:cx2="http://schemas.microsoft.com/office/drawing/2015/10/21/chartex" xmlns:cx1="http://schemas.microsoft.com/office/drawing/2015/9/8/chartex" xmlns:cx="http://schemas.microsoft.com/office/drawing/2014/chartex">
+          <mc:Fallback xmlns:cx="http://schemas.microsoft.com/office/drawing/2014/chartex" xmlns:cx1="http://schemas.microsoft.com/office/drawing/2015/9/8/chartex" xmlns:cx2="http://schemas.microsoft.com/office/drawing/2015/10/21/chartex" xmlns:cx3="http://schemas.microsoft.com/office/drawing/2016/5/9/chartex" xmlns:cx4="http://schemas.microsoft.com/office/drawing/2016/5/10/chartex" xmlns:cx5="http://schemas.microsoft.com/office/drawing/2016/5/11/chartex" xmlns:cx6="http://schemas.microsoft.com/office/drawing/2016/5/12/chartex" xmlns:cx7="http://schemas.microsoft.com/office/drawing/2016/5/13/chartex" xmlns:cx8="http://schemas.microsoft.com/office/drawing/2016/5/14/chartex" xmlns:aink="http://schemas.microsoft.com/office/drawing/2016/ink" xmlns:am3d="http://schemas.microsoft.com/office/drawing/2017/model3d" xmlns:w15="http://schemas.microsoft.com/office/word/2012/wordml" xmlns:w16cex="http://schemas.microsoft.com/office/word/2018/wordml/cex" xmlns:w16cid="http://schemas.microsoft.com/office/word/2016/wordml/cid" xmlns:w16="http://schemas.microsoft.com/office/word/2018/wordml" xmlns:w16se="http://schemas.microsoft.com/office/word/2015/wordml/symex">
             <w:pict>
               <v:rect w14:anchorId="56485B87" id="Rectangle 68" o:spid="_x0000_s1026" style="position:absolute;margin-left:-.35pt;margin-top:-.55pt;width:.95pt;height:1pt;z-index:-251657216;visibility:visible;mso-wrap-style:square;mso-width-percent:0;mso-height-percent:0;mso-wrap-distance-left:9pt;mso-wrap-distance-top:0;mso-wrap-distance-right:9pt;mso-wrap-distance-bottom:0;mso-position-horizontal:absolute;mso-position-horizontal-relative:text;mso-position-vertical:absolute;mso-position-vertical-relative:text;mso-width-percent:0;mso-height-percent:0;mso-width-relative:page;mso-height-relative:page;v-text-anchor:top" o:gfxdata="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" o:allowincell="f" fillcolor="black" strokecolor="white"/>
             </w:pict>
@@ -1495,7 +1493,7 @@
               </wp:anchor>
             </w:drawing>
           </mc:Choice>
-          <mc:Fallback xmlns:w16se="http://schemas.microsoft.com/office/word/2015/wordml/symex" xmlns:w16="http://schemas.microsoft.com/office/word/2018/wordml" xmlns:w16cid="http://schemas.microsoft.com/office/word/2016/wordml/cid" xmlns:w16cex="http://schemas.microsoft.com/office/word/2018/wordml/cex" xmlns:w15="http://schemas.microsoft.com/office/word/2012/wordml" xmlns:am3d="http://schemas.microsoft.com/office/drawing/2017/model3d" xmlns:aink="http://schemas.microsoft.com/office/drawing/2016/ink" xmlns:cx8="http://schemas.microsoft.com/office/drawing/2016/5/14/chartex" xmlns:cx7="http://schemas.microsoft.com/office/drawing/2016/5/13/chartex" xmlns:cx6="http://schemas.microsoft.com/office/drawing/2016/5/12/chartex" xmlns:cx5="http://schemas.microsoft.com/office/drawing/2016/5/11/chartex" xmlns:cx4="http://schemas.microsoft.com/office/drawing/2016/5/10/chartex" xmlns:cx3="http://schemas.microsoft.com/office/drawing/2016/5/9/chartex" xmlns:cx2="http://schemas.microsoft.com/office/drawing/2015/10/21/chartex" xmlns:cx1="http://schemas.microsoft.com/office/drawing/2015/9/8/chartex" xmlns:cx="http://schemas.microsoft.com/office/drawing/2014/chartex">
+          <mc:Fallback xmlns:cx="http://schemas.microsoft.com/office/drawing/2014/chartex" xmlns:cx1="http://schemas.microsoft.com/office/drawing/2015/9/8/chartex" xmlns:cx2="http://schemas.microsoft.com/office/drawing/2015/10/21/chartex" xmlns:cx3="http://schemas.microsoft.com/office/drawing/2016/5/9/chartex" xmlns:cx4="http://schemas.microsoft.com/office/drawing/2016/5/10/chartex" xmlns:cx5="http://schemas.microsoft.com/office/drawing/2016/5/11/chartex" xmlns:cx6="http://schemas.microsoft.com/office/drawing/2016/5/12/chartex" xmlns:cx7="http://schemas.microsoft.com/office/drawing/2016/5/13/chartex" xmlns:cx8="http://schemas.microsoft.com/office/drawing/2016/5/14/chartex" xmlns:aink="http://schemas.microsoft.com/office/drawing/2016/ink" xmlns:am3d="http://schemas.microsoft.com/office/drawing/2017/model3d" xmlns:w15="http://schemas.microsoft.com/office/word/2012/wordml" xmlns:w16cex="http://schemas.microsoft.com/office/word/2018/wordml/cex" xmlns:w16cid="http://schemas.microsoft.com/office/word/2016/wordml/cid" xmlns:w16="http://schemas.microsoft.com/office/word/2018/wordml" xmlns:w16se="http://schemas.microsoft.com/office/word/2015/wordml/symex">
             <w:pict>
               <v:rect w14:anchorId="31B77AA3" id="Rectangle 67" o:spid="_x0000_s1026" style="position:absolute;margin-left:159.35pt;margin-top:-.55pt;width:1pt;height:1pt;z-index:-251656192;visibility:visible;mso-wrap-style:square;mso-width-percent:0;mso-height-percent:0;mso-wrap-distance-left:9pt;mso-wrap-distance-top:0;mso-wrap-distance-right:9pt;mso-wrap-distance-bottom:0;mso-position-horizontal:absolute;mso-position-horizontal-relative:text;mso-position-vertical:absolute;mso-position-vertical-relative:text;mso-width-percent:0;mso-height-percent:0;mso-width-relative:page;mso-height-relative:page;v-text-anchor:top" o:gfxdata="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" o:allowincell="f" fillcolor="black" strokecolor="white"/>
             </w:pict>
@@ -1567,7 +1565,7 @@
               </wp:anchor>
             </w:drawing>
           </mc:Choice>
-          <mc:Fallback xmlns:w16se="http://schemas.microsoft.com/office/word/2015/wordml/symex" xmlns:w16="http://schemas.microsoft.com/office/word/2018/wordml" xmlns:w16cid="http://schemas.microsoft.com/office/word/2016/wordml/cid" xmlns:w16cex="http://schemas.microsoft.com/office/word/2018/wordml/cex" xmlns:w15="http://schemas.microsoft.com/office/word/2012/wordml" xmlns:am3d="http://schemas.microsoft.com/office/drawing/2017/model3d" xmlns:aink="http://schemas.microsoft.com/office/drawing/2016/ink" xmlns:cx8="http://schemas.microsoft.com/office/drawing/2016/5/14/chartex" xmlns:cx7="http://schemas.microsoft.com/office/drawing/2016/5/13/chartex" xmlns:cx6="http://schemas.microsoft.com/office/drawing/2016/5/12/chartex" xmlns:cx5="http://schemas.microsoft.com/office/drawing/2016/5/11/chartex" xmlns:cx4="http://schemas.microsoft.com/office/drawing/2016/5/10/chartex" xmlns:cx3="http://schemas.microsoft.com/office/drawing/2016/5/9/chartex" xmlns:cx2="http://schemas.microsoft.com/office/drawing/2015/10/21/chartex" xmlns:cx1="http://schemas.microsoft.com/office/drawing/2015/9/8/chartex" xmlns:cx="http://schemas.microsoft.com/office/drawing/2014/chartex">
+          <mc:Fallback xmlns:cx="http://schemas.microsoft.com/office/drawing/2014/chartex" xmlns:cx1="http://schemas.microsoft.com/office/drawing/2015/9/8/chartex" xmlns:cx2="http://schemas.microsoft.com/office/drawing/2015/10/21/chartex" xmlns:cx3="http://schemas.microsoft.com/office/drawing/2016/5/9/chartex" xmlns:cx4="http://schemas.microsoft.com/office/drawing/2016/5/10/chartex" xmlns:cx5="http://schemas.microsoft.com/office/drawing/2016/5/11/chartex" xmlns:cx6="http://schemas.microsoft.com/office/drawing/2016/5/12/chartex" xmlns:cx7="http://schemas.microsoft.com/office/drawing/2016/5/13/chartex" xmlns:cx8="http://schemas.microsoft.com/office/drawing/2016/5/14/chartex" xmlns:aink="http://schemas.microsoft.com/office/drawing/2016/ink" xmlns:am3d="http://schemas.microsoft.com/office/drawing/2017/model3d" xmlns:w15="http://schemas.microsoft.com/office/word/2012/wordml" xmlns:w16cex="http://schemas.microsoft.com/office/word/2018/wordml/cex" xmlns:w16cid="http://schemas.microsoft.com/office/word/2016/wordml/cid" xmlns:w16="http://schemas.microsoft.com/office/word/2018/wordml" xmlns:w16se="http://schemas.microsoft.com/office/word/2015/wordml/symex">
             <w:pict>
               <v:rect w14:anchorId="676BF553" id="Rectangle 66" o:spid="_x0000_s1026" style="position:absolute;margin-left:239.35pt;margin-top:-.55pt;width:1pt;height:1pt;z-index:-251655168;visibility:visible;mso-wrap-style:square;mso-width-percent:0;mso-height-percent:0;mso-wrap-distance-left:9pt;mso-wrap-distance-top:0;mso-wrap-distance-right:9pt;mso-wrap-distance-bottom:0;mso-position-horizontal:absolute;mso-position-horizontal-relative:text;mso-position-vertical:absolute;mso-position-vertical-relative:text;mso-width-percent:0;mso-height-percent:0;mso-width-relative:page;mso-height-relative:page;v-text-anchor:top" o:gfxdata="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" o:allowincell="f" fillcolor="black" strokecolor="white"/>
             </w:pict>
@@ -1594,18 +1592,13 @@
       </w:pPr>
       <w:r>
         <w:rPr>
-          <w:rFonts w:ascii="Arial" w:hAnsi="Arial"/>
-          <w:b/>
-          <w:bCs/>
-          <w:noProof/>
-          <w:sz w:val="28"/>
-          <w:szCs w:val="28"/>
+          <w:rFonts w:ascii="Arial" w:eastAsia="Arial" w:hAnsi="Arial"/>
         </w:rPr>
         <w:lastRenderedPageBreak/>
         <w:drawing>
-          <wp:inline distT="0" distB="0" distL="0" distR="0" wp14:anchorId="6E2201F1" wp14:editId="318F323F">
-            <wp:extent cx="3339548" cy="2216018"/>
-            <wp:effectExtent l="0" t="0" r="0" b="0"/>
+          <wp:inline distT="0" distB="0" distL="0" distR="0" wp14:anchorId="74903266" wp14:editId="3B3799A7">
+            <wp:extent cx="3615127" cy="2435962"/>
+            <wp:effectExtent l="0" t="0" r="4445" b="2540"/>
             <wp:docPr id="1" name="Picture 1"/>
             <wp:cNvGraphicFramePr>
               <a:graphicFrameLocks xmlns:a="http://schemas.openxmlformats.org/drawingml/2006/main" noChangeAspect="1"/>
@@ -1626,14 +1619,11 @@
                   <pic:spPr>
                     <a:xfrm>
                       <a:off x="0" y="0"/>
-                      <a:ext cx="3342490" cy="2217970"/>
+                      <a:ext cx="3621620" cy="2440337"/>
                     </a:xfrm>
                     <a:prstGeom prst="rect">
                       <a:avLst/>
                     </a:prstGeom>
-                    <a:effectLst>
-                      <a:softEdge rad="127000"/>
-                    </a:effectLst>
                   </pic:spPr>
                 </pic:pic>
               </a:graphicData>
@@ -1641,6 +1631,8 @@
           </wp:inline>
         </w:drawing>
       </w:r>
+      <w:bookmarkStart w:id="9" w:name="_GoBack"/>
+      <w:bookmarkEnd w:id="9"/>
     </w:p>
     <w:p>
       <w:pPr>
@@ -1656,14 +1648,27 @@
         <w:lastRenderedPageBreak/>
         <w:t xml:space="preserve">Figure </w:t>
       </w:r>
-      <w:fldSimple w:instr=" SEQ Figure \* ARABIC ">
-        <w:r>
-          <w:rPr>
-            <w:noProof/>
-          </w:rPr>
-          <w:t>1</w:t>
-        </w:r>
-      </w:fldSimple>
+      <w:r>
+        <w:fldChar w:fldCharType="begin"/>
+      </w:r>
+      <w:r>
+        <w:instrText xml:space="preserve"> SEQ Figure \* ARABIC </w:instrText>
+      </w:r>
+      <w:r>
+        <w:fldChar w:fldCharType="separate"/>
+      </w:r>
+      <w:r>
+        <w:rPr>
+          <w:noProof/>
+        </w:rPr>
+        <w:t>1</w:t>
+      </w:r>
+      <w:r>
+        <w:rPr>
+          <w:noProof/>
+        </w:rPr>
+        <w:fldChar w:fldCharType="end"/>
+      </w:r>
       <w:r>
         <w:t xml:space="preserve"> – </w:t>
       </w:r>
@@ -1684,17 +1689,6 @@
       <w:r>
         <w:t xml:space="preserve"> </w:t>
       </w:r>
-    </w:p>
-    <w:p>
-      <w:pPr>
-        <w:rPr>
-          <w:rFonts w:ascii="Arial" w:hAnsi="Arial"/>
-          <w:b/>
-          <w:bCs/>
-          <w:sz w:val="28"/>
-          <w:szCs w:val="28"/>
-        </w:rPr>
-      </w:pPr>
     </w:p>
     <w:p>
       <w:pPr>
@@ -3147,7 +3141,7 @@
               </wp:anchor>
             </w:drawing>
           </mc:Choice>
-          <mc:Fallback xmlns:w16se="http://schemas.microsoft.com/office/word/2015/wordml/symex" xmlns:w16="http://schemas.microsoft.com/office/word/2018/wordml" xmlns:w16cid="http://schemas.microsoft.com/office/word/2016/wordml/cid" xmlns:w16cex="http://schemas.microsoft.com/office/word/2018/wordml/cex" xmlns:w15="http://schemas.microsoft.com/office/word/2012/wordml" xmlns:am3d="http://schemas.microsoft.com/office/drawing/2017/model3d" xmlns:aink="http://schemas.microsoft.com/office/drawing/2016/ink" xmlns:cx8="http://schemas.microsoft.com/office/drawing/2016/5/14/chartex" xmlns:cx7="http://schemas.microsoft.com/office/drawing/2016/5/13/chartex" xmlns:cx6="http://schemas.microsoft.com/office/drawing/2016/5/12/chartex" xmlns:cx5="http://schemas.microsoft.com/office/drawing/2016/5/11/chartex" xmlns:cx4="http://schemas.microsoft.com/office/drawing/2016/5/10/chartex" xmlns:cx3="http://schemas.microsoft.com/office/drawing/2016/5/9/chartex" xmlns:cx2="http://schemas.microsoft.com/office/drawing/2015/10/21/chartex" xmlns:cx1="http://schemas.microsoft.com/office/drawing/2015/9/8/chartex" xmlns:cx="http://schemas.microsoft.com/office/drawing/2014/chartex">
+          <mc:Fallback xmlns:cx="http://schemas.microsoft.com/office/drawing/2014/chartex" xmlns:cx1="http://schemas.microsoft.com/office/drawing/2015/9/8/chartex" xmlns:cx2="http://schemas.microsoft.com/office/drawing/2015/10/21/chartex" xmlns:cx3="http://schemas.microsoft.com/office/drawing/2016/5/9/chartex" xmlns:cx4="http://schemas.microsoft.com/office/drawing/2016/5/10/chartex" xmlns:cx5="http://schemas.microsoft.com/office/drawing/2016/5/11/chartex" xmlns:cx6="http://schemas.microsoft.com/office/drawing/2016/5/12/chartex" xmlns:cx7="http://schemas.microsoft.com/office/drawing/2016/5/13/chartex" xmlns:cx8="http://schemas.microsoft.com/office/drawing/2016/5/14/chartex" xmlns:aink="http://schemas.microsoft.com/office/drawing/2016/ink" xmlns:am3d="http://schemas.microsoft.com/office/drawing/2017/model3d" xmlns:w15="http://schemas.microsoft.com/office/word/2012/wordml" xmlns:w16cex="http://schemas.microsoft.com/office/word/2018/wordml/cex" xmlns:w16cid="http://schemas.microsoft.com/office/word/2016/wordml/cid" xmlns:w16="http://schemas.microsoft.com/office/word/2018/wordml" xmlns:w16se="http://schemas.microsoft.com/office/word/2015/wordml/symex">
             <w:pict>
               <v:line w14:anchorId="60755572" id="Straight Connector 65" o:spid="_x0000_s1026" style="position:absolute;z-index:-251654144;visibility:visible;mso-wrap-style:square;mso-width-percent:0;mso-height-percent:0;mso-wrap-distance-left:9pt;mso-wrap-distance-top:0;mso-wrap-distance-right:9pt;mso-wrap-distance-bottom:0;mso-position-horizontal:absolute;mso-position-horizontal-relative:text;mso-position-vertical:absolute;mso-position-vertical-relative:text;mso-width-percent:0;mso-height-percent:0;mso-width-relative:page;mso-height-relative:page" from="-11pt,15.95pt" to="493pt,15.95pt" o:gfxdata="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" o:allowincell="f" strokeweight="1pt"/>
             </w:pict>
@@ -8971,6 +8965,7 @@
         <w:rPr>
           <w:rFonts w:ascii="Arial" w:eastAsia="Arial" w:hAnsi="Arial"/>
           <w:b/>
+          <w:noProof/>
         </w:rPr>
         <w:drawing>
           <wp:inline distT="0" distB="0" distL="0" distR="0" wp14:anchorId="4F5E7B75" wp14:editId="52356BF1">
@@ -9277,7 +9272,7 @@
             </wp:anchor>
           </w:drawing>
         </mc:Choice>
-        <mc:Fallback xmlns:w16se="http://schemas.microsoft.com/office/word/2015/wordml/symex" xmlns:w16="http://schemas.microsoft.com/office/word/2018/wordml" xmlns:w16cid="http://schemas.microsoft.com/office/word/2016/wordml/cid" xmlns:w16cex="http://schemas.microsoft.com/office/word/2018/wordml/cex" xmlns:w15="http://schemas.microsoft.com/office/word/2012/wordml" xmlns:am3d="http://schemas.microsoft.com/office/drawing/2017/model3d" xmlns:aink="http://schemas.microsoft.com/office/drawing/2016/ink" xmlns:cx8="http://schemas.microsoft.com/office/drawing/2016/5/14/chartex" xmlns:cx7="http://schemas.microsoft.com/office/drawing/2016/5/13/chartex" xmlns:cx6="http://schemas.microsoft.com/office/drawing/2016/5/12/chartex" xmlns:cx5="http://schemas.microsoft.com/office/drawing/2016/5/11/chartex" xmlns:cx4="http://schemas.microsoft.com/office/drawing/2016/5/10/chartex" xmlns:cx3="http://schemas.microsoft.com/office/drawing/2016/5/9/chartex" xmlns:cx2="http://schemas.microsoft.com/office/drawing/2015/10/21/chartex" xmlns:cx1="http://schemas.microsoft.com/office/drawing/2015/9/8/chartex" xmlns:cx="http://schemas.microsoft.com/office/drawing/2014/chartex">
+        <mc:Fallback xmlns:cx="http://schemas.microsoft.com/office/drawing/2014/chartex" xmlns:cx1="http://schemas.microsoft.com/office/drawing/2015/9/8/chartex" xmlns:cx2="http://schemas.microsoft.com/office/drawing/2015/10/21/chartex" xmlns:cx3="http://schemas.microsoft.com/office/drawing/2016/5/9/chartex" xmlns:cx4="http://schemas.microsoft.com/office/drawing/2016/5/10/chartex" xmlns:cx5="http://schemas.microsoft.com/office/drawing/2016/5/11/chartex" xmlns:cx6="http://schemas.microsoft.com/office/drawing/2016/5/12/chartex" xmlns:cx7="http://schemas.microsoft.com/office/drawing/2016/5/13/chartex" xmlns:cx8="http://schemas.microsoft.com/office/drawing/2016/5/14/chartex" xmlns:aink="http://schemas.microsoft.com/office/drawing/2016/ink" xmlns:am3d="http://schemas.microsoft.com/office/drawing/2017/model3d" xmlns:w15="http://schemas.microsoft.com/office/word/2012/wordml" xmlns:w16cex="http://schemas.microsoft.com/office/word/2018/wordml/cex" xmlns:w16cid="http://schemas.microsoft.com/office/word/2016/wordml/cid" xmlns:w16="http://schemas.microsoft.com/office/word/2018/wordml" xmlns:w16se="http://schemas.microsoft.com/office/word/2015/wordml/symex">
           <w:pict>
             <v:line w14:anchorId="32CC6B35" id="Straight Connector 104" o:spid="_x0000_s1026" style="position:absolute;z-index:-251633664;visibility:visible;mso-wrap-style:square;mso-width-percent:0;mso-height-percent:0;mso-wrap-distance-left:9pt;mso-wrap-distance-top:0;mso-wrap-distance-right:9pt;mso-wrap-distance-bottom:0;mso-position-horizontal:absolute;mso-position-horizontal-relative:text;mso-position-vertical:absolute;mso-position-vertical-relative:text;mso-width-percent:0;mso-height-percent:0;mso-width-relative:page;mso-height-relative:page" from="0,-23.8pt" to="495.05pt,-23.8pt" o:gfxdata="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" o:allowincell="f" strokeweight="1.5pt"/>
           </w:pict>
@@ -9611,7 +9606,7 @@
             </wp:anchor>
           </w:drawing>
         </mc:Choice>
-        <mc:Fallback xmlns:w16se="http://schemas.microsoft.com/office/word/2015/wordml/symex" xmlns:w16="http://schemas.microsoft.com/office/word/2018/wordml" xmlns:w16cid="http://schemas.microsoft.com/office/word/2016/wordml/cid" xmlns:w16cex="http://schemas.microsoft.com/office/word/2018/wordml/cex" xmlns:w15="http://schemas.microsoft.com/office/word/2012/wordml" xmlns:am3d="http://schemas.microsoft.com/office/drawing/2017/model3d" xmlns:aink="http://schemas.microsoft.com/office/drawing/2016/ink" xmlns:cx8="http://schemas.microsoft.com/office/drawing/2016/5/14/chartex" xmlns:cx7="http://schemas.microsoft.com/office/drawing/2016/5/13/chartex" xmlns:cx6="http://schemas.microsoft.com/office/drawing/2016/5/12/chartex" xmlns:cx5="http://schemas.microsoft.com/office/drawing/2016/5/11/chartex" xmlns:cx4="http://schemas.microsoft.com/office/drawing/2016/5/10/chartex" xmlns:cx3="http://schemas.microsoft.com/office/drawing/2016/5/9/chartex" xmlns:cx2="http://schemas.microsoft.com/office/drawing/2015/10/21/chartex" xmlns:cx1="http://schemas.microsoft.com/office/drawing/2015/9/8/chartex" xmlns:cx="http://schemas.microsoft.com/office/drawing/2014/chartex">
+        <mc:Fallback xmlns:cx="http://schemas.microsoft.com/office/drawing/2014/chartex" xmlns:cx1="http://schemas.microsoft.com/office/drawing/2015/9/8/chartex" xmlns:cx2="http://schemas.microsoft.com/office/drawing/2015/10/21/chartex" xmlns:cx3="http://schemas.microsoft.com/office/drawing/2016/5/9/chartex" xmlns:cx4="http://schemas.microsoft.com/office/drawing/2016/5/10/chartex" xmlns:cx5="http://schemas.microsoft.com/office/drawing/2016/5/11/chartex" xmlns:cx6="http://schemas.microsoft.com/office/drawing/2016/5/12/chartex" xmlns:cx7="http://schemas.microsoft.com/office/drawing/2016/5/13/chartex" xmlns:cx8="http://schemas.microsoft.com/office/drawing/2016/5/14/chartex" xmlns:aink="http://schemas.microsoft.com/office/drawing/2016/ink" xmlns:am3d="http://schemas.microsoft.com/office/drawing/2017/model3d" xmlns:w15="http://schemas.microsoft.com/office/word/2012/wordml" xmlns:w16cex="http://schemas.microsoft.com/office/word/2018/wordml/cex" xmlns:w16cid="http://schemas.microsoft.com/office/word/2016/wordml/cid" xmlns:w16="http://schemas.microsoft.com/office/word/2018/wordml" xmlns:w16se="http://schemas.microsoft.com/office/word/2015/wordml/symex">
           <w:pict>
             <v:line w14:anchorId="3BB76B87" id="Straight Connector 70" o:spid="_x0000_s1026" style="position:absolute;z-index:-251648000;visibility:visible;mso-wrap-style:square;mso-width-percent:0;mso-height-percent:0;mso-wrap-distance-left:9pt;mso-wrap-distance-top:0;mso-wrap-distance-right:9pt;mso-wrap-distance-bottom:0;mso-position-horizontal:absolute;mso-position-horizontal-relative:text;mso-position-vertical:absolute;mso-position-vertical-relative:text;mso-width-percent:0;mso-height-percent:0;mso-width-relative:page;mso-height-relative:page" from="-.05pt,2.05pt" to="495pt,2.05pt" o:gfxdata="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" o:allowincell="f" strokeweight="1.5pt"/>
           </w:pict>
@@ -9817,7 +9812,7 @@
             </wp:anchor>
           </w:drawing>
         </mc:Choice>
-        <mc:Fallback xmlns:w16se="http://schemas.microsoft.com/office/word/2015/wordml/symex" xmlns:w16="http://schemas.microsoft.com/office/word/2018/wordml" xmlns:w16cid="http://schemas.microsoft.com/office/word/2016/wordml/cid" xmlns:w16cex="http://schemas.microsoft.com/office/word/2018/wordml/cex" xmlns:w15="http://schemas.microsoft.com/office/word/2012/wordml" xmlns:am3d="http://schemas.microsoft.com/office/drawing/2017/model3d" xmlns:aink="http://schemas.microsoft.com/office/drawing/2016/ink" xmlns:cx8="http://schemas.microsoft.com/office/drawing/2016/5/14/chartex" xmlns:cx7="http://schemas.microsoft.com/office/drawing/2016/5/13/chartex" xmlns:cx6="http://schemas.microsoft.com/office/drawing/2016/5/12/chartex" xmlns:cx5="http://schemas.microsoft.com/office/drawing/2016/5/11/chartex" xmlns:cx4="http://schemas.microsoft.com/office/drawing/2016/5/10/chartex" xmlns:cx3="http://schemas.microsoft.com/office/drawing/2016/5/9/chartex" xmlns:cx2="http://schemas.microsoft.com/office/drawing/2015/10/21/chartex" xmlns:cx1="http://schemas.microsoft.com/office/drawing/2015/9/8/chartex" xmlns:cx="http://schemas.microsoft.com/office/drawing/2014/chartex">
+        <mc:Fallback xmlns:cx="http://schemas.microsoft.com/office/drawing/2014/chartex" xmlns:cx1="http://schemas.microsoft.com/office/drawing/2015/9/8/chartex" xmlns:cx2="http://schemas.microsoft.com/office/drawing/2015/10/21/chartex" xmlns:cx3="http://schemas.microsoft.com/office/drawing/2016/5/9/chartex" xmlns:cx4="http://schemas.microsoft.com/office/drawing/2016/5/10/chartex" xmlns:cx5="http://schemas.microsoft.com/office/drawing/2016/5/11/chartex" xmlns:cx6="http://schemas.microsoft.com/office/drawing/2016/5/12/chartex" xmlns:cx7="http://schemas.microsoft.com/office/drawing/2016/5/13/chartex" xmlns:cx8="http://schemas.microsoft.com/office/drawing/2016/5/14/chartex" xmlns:aink="http://schemas.microsoft.com/office/drawing/2016/ink" xmlns:am3d="http://schemas.microsoft.com/office/drawing/2017/model3d" xmlns:w15="http://schemas.microsoft.com/office/word/2012/wordml" xmlns:w16cex="http://schemas.microsoft.com/office/word/2018/wordml/cex" xmlns:w16cid="http://schemas.microsoft.com/office/word/2016/wordml/cid" xmlns:w16="http://schemas.microsoft.com/office/word/2018/wordml" xmlns:w16se="http://schemas.microsoft.com/office/word/2015/wordml/symex">
           <w:pict>
             <v:line w14:anchorId="2928D8F4" id="Straight Connector 73" o:spid="_x0000_s1026" style="position:absolute;z-index:-251645952;visibility:visible;mso-wrap-style:square;mso-width-percent:0;mso-height-percent:0;mso-wrap-distance-left:9pt;mso-wrap-distance-top:0;mso-wrap-distance-right:9pt;mso-wrap-distance-bottom:0;mso-position-horizontal:absolute;mso-position-horizontal-relative:text;mso-position-vertical:absolute;mso-position-vertical-relative:text;mso-width-percent:0;mso-height-percent:0;mso-width-relative:page;mso-height-relative:page" from="0,.85pt" to="7in,.85pt" o:gfxdata="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" o:allowincell="f" strokeweight="1.5pt"/>
           </w:pict>
@@ -10017,7 +10012,7 @@
             </wp:anchor>
           </w:drawing>
         </mc:Choice>
-        <mc:Fallback xmlns:w16se="http://schemas.microsoft.com/office/word/2015/wordml/symex" xmlns:w16="http://schemas.microsoft.com/office/word/2018/wordml" xmlns:w16cid="http://schemas.microsoft.com/office/word/2016/wordml/cid" xmlns:w16cex="http://schemas.microsoft.com/office/word/2018/wordml/cex" xmlns:w15="http://schemas.microsoft.com/office/word/2012/wordml" xmlns:am3d="http://schemas.microsoft.com/office/drawing/2017/model3d" xmlns:aink="http://schemas.microsoft.com/office/drawing/2016/ink" xmlns:cx8="http://schemas.microsoft.com/office/drawing/2016/5/14/chartex" xmlns:cx7="http://schemas.microsoft.com/office/drawing/2016/5/13/chartex" xmlns:cx6="http://schemas.microsoft.com/office/drawing/2016/5/12/chartex" xmlns:cx5="http://schemas.microsoft.com/office/drawing/2016/5/11/chartex" xmlns:cx4="http://schemas.microsoft.com/office/drawing/2016/5/10/chartex" xmlns:cx3="http://schemas.microsoft.com/office/drawing/2016/5/9/chartex" xmlns:cx2="http://schemas.microsoft.com/office/drawing/2015/10/21/chartex" xmlns:cx1="http://schemas.microsoft.com/office/drawing/2015/9/8/chartex" xmlns:cx="http://schemas.microsoft.com/office/drawing/2014/chartex">
+        <mc:Fallback xmlns:cx="http://schemas.microsoft.com/office/drawing/2014/chartex" xmlns:cx1="http://schemas.microsoft.com/office/drawing/2015/9/8/chartex" xmlns:cx2="http://schemas.microsoft.com/office/drawing/2015/10/21/chartex" xmlns:cx3="http://schemas.microsoft.com/office/drawing/2016/5/9/chartex" xmlns:cx4="http://schemas.microsoft.com/office/drawing/2016/5/10/chartex" xmlns:cx5="http://schemas.microsoft.com/office/drawing/2016/5/11/chartex" xmlns:cx6="http://schemas.microsoft.com/office/drawing/2016/5/12/chartex" xmlns:cx7="http://schemas.microsoft.com/office/drawing/2016/5/13/chartex" xmlns:cx8="http://schemas.microsoft.com/office/drawing/2016/5/14/chartex" xmlns:aink="http://schemas.microsoft.com/office/drawing/2016/ink" xmlns:am3d="http://schemas.microsoft.com/office/drawing/2017/model3d" xmlns:w15="http://schemas.microsoft.com/office/word/2012/wordml" xmlns:w16cex="http://schemas.microsoft.com/office/word/2018/wordml/cex" xmlns:w16cid="http://schemas.microsoft.com/office/word/2016/wordml/cid" xmlns:w16="http://schemas.microsoft.com/office/word/2018/wordml" xmlns:w16se="http://schemas.microsoft.com/office/word/2015/wordml/symex">
           <w:pict>
             <v:line w14:anchorId="2E7A8434" id="Straight Connector 83" o:spid="_x0000_s1026" style="position:absolute;z-index:-251635712;visibility:visible;mso-wrap-style:square;mso-width-percent:0;mso-height-percent:0;mso-wrap-distance-left:9pt;mso-wrap-distance-top:0;mso-wrap-distance-right:9pt;mso-wrap-distance-bottom:0;mso-position-horizontal:absolute;mso-position-horizontal-relative:text;mso-position-vertical:absolute;mso-position-vertical-relative:text;mso-width-percent:0;mso-height-percent:0;mso-width-relative:page;mso-height-relative:page" from="0,.85pt" to="7in,.85pt" o:gfxdata="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" o:allowincell="f" strokeweight="1.5pt"/>
           </w:pict>
@@ -14517,7 +14512,7 @@
   <a:extraClrSchemeLst/>
   <a:extLst>
     <a:ext uri="{05A4C25C-085E-4340-85A3-A5531E510DB2}">
-      <thm15:themeFamily xmlns:thm15="http://schemas.microsoft.com/office/thememl/2012/main" xmlns="" name="Office Theme" id="{62F939B6-93AF-4DB8-9C6B-D6C7DFDC589F}" vid="{4A3C46E8-61CC-4603-A589-7422A47A8E4A}"/>
+      <thm15:themeFamily xmlns="" xmlns:thm15="http://schemas.microsoft.com/office/thememl/2012/main" name="Office Theme" id="{62F939B6-93AF-4DB8-9C6B-D6C7DFDC589F}" vid="{4A3C46E8-61CC-4603-A589-7422A47A8E4A}"/>
     </a:ext>
   </a:extLst>
 </a:theme>
@@ -14528,7 +14523,7 @@
 </file>
 
 <file path=customXml/itemProps1.xml><?xml version="1.0" encoding="utf-8"?>
-<ds:datastoreItem xmlns:ds="http://schemas.openxmlformats.org/officeDocument/2006/customXml" ds:itemID="{9CFA5250-A3DF-457D-A6CB-4510760D562A}">
+<ds:datastoreItem xmlns:ds="http://schemas.openxmlformats.org/officeDocument/2006/customXml" ds:itemID="{64132A01-C9FC-4213-9333-F5FB6DB0B6D3}">
   <ds:schemaRefs>
     <ds:schemaRef ds:uri="http://schemas.openxmlformats.org/officeDocument/2006/bibliography"/>
   </ds:schemaRefs>

</xml_diff>

<commit_message>
PoE device USB2.0 spcs fix
</commit_message>
<xml_diff>
--- a/NG9097_OAK-D-S2-PoE/Datasheet/OAK-D-S2-PoE_Datasheet.docx
+++ b/NG9097_OAK-D-S2-PoE/Datasheet/OAK-D-S2-PoE_Datasheet.docx
@@ -11,14 +11,26 @@
           <w:sz w:val="23"/>
         </w:rPr>
       </w:pPr>
+      <w:bookmarkStart w:id="0" w:name="_GoBack"/>
+      <w:bookmarkEnd w:id="0"/>
       <w:r>
         <w:rPr>
           <w:rFonts w:ascii="Arial" w:eastAsia="Arial" w:hAnsi="Arial"/>
           <w:b/>
           <w:sz w:val="23"/>
         </w:rPr>
-        <w:t>OAK-D S2 PoE</w:t>
-      </w:r>
+        <w:t xml:space="preserve">OAK-D S2 </w:t>
+      </w:r>
+      <w:proofErr w:type="spellStart"/>
+      <w:r>
+        <w:rPr>
+          <w:rFonts w:ascii="Arial" w:eastAsia="Arial" w:hAnsi="Arial"/>
+          <w:b/>
+          <w:sz w:val="23"/>
+        </w:rPr>
+        <w:t>PoE</w:t>
+      </w:r>
+      <w:proofErr w:type="spellEnd"/>
     </w:p>
     <w:p>
       <w:pPr>
@@ -52,15 +64,15 @@
           <w:numId w:val="1"/>
         </w:numPr>
       </w:pPr>
-      <w:bookmarkStart w:id="0" w:name="_Toc520996222"/>
-      <w:bookmarkStart w:id="1" w:name="_Toc94272854"/>
-      <w:bookmarkStart w:id="2" w:name="_Toc520996042"/>
+      <w:bookmarkStart w:id="1" w:name="_Toc520996222"/>
+      <w:bookmarkStart w:id="2" w:name="_Toc94272854"/>
+      <w:bookmarkStart w:id="3" w:name="_Toc520996042"/>
       <w:r>
         <w:t>Features</w:t>
       </w:r>
-      <w:bookmarkEnd w:id="0"/>
       <w:bookmarkEnd w:id="1"/>
       <w:bookmarkEnd w:id="2"/>
+      <w:bookmarkEnd w:id="3"/>
     </w:p>
     <w:p>
       <w:pPr>
@@ -92,13 +104,23 @@
           <w:szCs w:val="22"/>
         </w:rPr>
       </w:pPr>
+      <w:proofErr w:type="spellStart"/>
       <w:r>
         <w:rPr>
           <w:rFonts w:ascii="Arial" w:eastAsia="Arial" w:hAnsi="Arial"/>
           <w:sz w:val="22"/>
           <w:szCs w:val="22"/>
         </w:rPr>
-        <w:t>Movidius Myriad X VPU</w:t>
+        <w:t>Movidius</w:t>
+      </w:r>
+      <w:proofErr w:type="spellEnd"/>
+      <w:r>
+        <w:rPr>
+          <w:rFonts w:ascii="Arial" w:eastAsia="Arial" w:hAnsi="Arial"/>
+          <w:sz w:val="22"/>
+          <w:szCs w:val="22"/>
+        </w:rPr>
+        <w:t xml:space="preserve"> Myriad X VPU</w:t>
       </w:r>
     </w:p>
     <w:p>
@@ -125,15 +147,7 @@
           <w:sz w:val="22"/>
           <w:szCs w:val="22"/>
         </w:rPr>
-        <w:t xml:space="preserve">256/512/1024MBit QSPI </w:t>
-      </w:r>
-      <w:r>
-        <w:rPr>
-          <w:rFonts w:ascii="Arial" w:eastAsia="Arial" w:hAnsi="Arial"/>
-          <w:sz w:val="22"/>
-          <w:szCs w:val="22"/>
-        </w:rPr>
-        <w:t>NOR Flash</w:t>
+        <w:t>256/512/1024MBit QSPI NOR Flash</w:t>
       </w:r>
     </w:p>
     <w:p>
@@ -158,8 +172,6 @@
         </w:rPr>
         <w:t>(128Mbit is used on some batches)</w:t>
       </w:r>
-      <w:bookmarkStart w:id="3" w:name="_GoBack"/>
-      <w:bookmarkEnd w:id="3"/>
     </w:p>
     <w:p>
       <w:pPr>
@@ -212,7 +224,25 @@
           <w:sz w:val="22"/>
           <w:szCs w:val="22"/>
         </w:rPr>
-        <w:t>Gigabit Ethernet + PoE power</w:t>
+        <w:t xml:space="preserve">Gigabit Ethernet + </w:t>
+      </w:r>
+      <w:proofErr w:type="spellStart"/>
+      <w:r>
+        <w:rPr>
+          <w:rFonts w:ascii="Arial" w:eastAsia="Arial" w:hAnsi="Arial"/>
+          <w:sz w:val="22"/>
+          <w:szCs w:val="22"/>
+        </w:rPr>
+        <w:t>PoE</w:t>
+      </w:r>
+      <w:proofErr w:type="spellEnd"/>
+      <w:r>
+        <w:rPr>
+          <w:rFonts w:ascii="Arial" w:eastAsia="Arial" w:hAnsi="Arial"/>
+          <w:sz w:val="22"/>
+          <w:szCs w:val="22"/>
+        </w:rPr>
+        <w:t xml:space="preserve"> power</w:t>
       </w:r>
     </w:p>
     <w:p>
@@ -320,15 +350,7 @@
           <w:sz w:val="22"/>
           <w:szCs w:val="22"/>
         </w:rPr>
-        <w:t>VESA-</w:t>
-      </w:r>
-      <w:r>
-        <w:rPr>
-          <w:rFonts w:ascii="Arial" w:eastAsia="Arial" w:hAnsi="Arial"/>
-          <w:sz w:val="22"/>
-          <w:szCs w:val="22"/>
-        </w:rPr>
-        <w:t>spec (7.5cm, M4) set of mounting holes on the back of the unit</w:t>
+        <w:t>VESA-spec (7.5cm, M4) set of mounting holes on the back of the unit</w:t>
       </w:r>
     </w:p>
     <w:p>
@@ -614,56 +636,141 @@
         <w:rPr>
           <w:rFonts w:ascii="Arial" w:eastAsia="Arial" w:hAnsi="Arial"/>
         </w:rPr>
-        <w:t xml:space="preserve">The Luxonis OAK-D S2 PoE is an AI Edge vision system driven by Movidius Myriad X VPU. The system is powered with Power over Ethernet (PoE). </w:t>
+        <w:t xml:space="preserve">The Luxonis OAK-D S2 </w:t>
+      </w:r>
+      <w:proofErr w:type="spellStart"/>
+      <w:r>
+        <w:rPr>
+          <w:rFonts w:ascii="Arial" w:eastAsia="Arial" w:hAnsi="Arial"/>
+        </w:rPr>
+        <w:t>PoE</w:t>
+      </w:r>
+      <w:proofErr w:type="spellEnd"/>
+      <w:r>
+        <w:rPr>
+          <w:rFonts w:ascii="Arial" w:eastAsia="Arial" w:hAnsi="Arial"/>
+        </w:rPr>
+        <w:t xml:space="preserve"> is an AI Edge vision system driven by </w:t>
+      </w:r>
+      <w:proofErr w:type="spellStart"/>
+      <w:r>
+        <w:rPr>
+          <w:rFonts w:ascii="Arial" w:eastAsia="Arial" w:hAnsi="Arial"/>
+        </w:rPr>
+        <w:t>Movidius</w:t>
+      </w:r>
+      <w:proofErr w:type="spellEnd"/>
+      <w:r>
+        <w:rPr>
+          <w:rFonts w:ascii="Arial" w:eastAsia="Arial" w:hAnsi="Arial"/>
+        </w:rPr>
+        <w:t xml:space="preserve"> Myriad X VPU. The system is powered with Power over Ethernet (</w:t>
+      </w:r>
+      <w:proofErr w:type="spellStart"/>
+      <w:r>
+        <w:rPr>
+          <w:rFonts w:ascii="Arial" w:eastAsia="Arial" w:hAnsi="Arial"/>
+        </w:rPr>
+        <w:t>PoE</w:t>
+      </w:r>
+      <w:proofErr w:type="spellEnd"/>
+      <w:r>
+        <w:rPr>
+          <w:rFonts w:ascii="Arial" w:eastAsia="Arial" w:hAnsi="Arial"/>
+        </w:rPr>
+        <w:t xml:space="preserve">). </w:t>
       </w:r>
       <w:r>
         <w:rPr>
           <w:rFonts w:ascii="Arial" w:hAnsi="Arial" w:cs="Arial"/>
           <w:shd w:val="clear" w:color="auto" w:fill="FCFCFC"/>
         </w:rPr>
-        <w:t xml:space="preserve">OAK-D S2 PoE has three on-board cameras which implement stereo and RGB vision, piped directly into the DepthAI </w:t>
-      </w:r>
-      <w:r>
-        <w:rPr>
-          <w:rFonts w:ascii="Arial" w:eastAsia="Arial" w:hAnsi="Arial"/>
-        </w:rPr>
-        <w:t xml:space="preserve"> Myri</w:t>
-      </w:r>
-      <w:r>
-        <w:rPr>
-          <w:rFonts w:ascii="Arial" w:eastAsia="Arial" w:hAnsi="Arial"/>
-        </w:rPr>
-        <w:t>ad X VPU</w:t>
-      </w:r>
+        <w:t xml:space="preserve">OAK-D S2 </w:t>
+      </w:r>
+      <w:proofErr w:type="spellStart"/>
       <w:r>
         <w:rPr>
           <w:rFonts w:ascii="Arial" w:hAnsi="Arial" w:cs="Arial"/>
           <w:shd w:val="clear" w:color="auto" w:fill="FCFCFC"/>
         </w:rPr>
-        <w:t xml:space="preserve"> for depth and AI processing. The data is then output to a host via Gigabit Ethernet connection using an M12 X-coded connector. </w:t>
-      </w:r>
-    </w:p>
-    <w:p>
-      <w:pPr>
-        <w:jc w:val="both"/>
+        <w:t>PoE</w:t>
+      </w:r>
+      <w:proofErr w:type="spellEnd"/>
+      <w:r>
         <w:rPr>
           <w:rFonts w:ascii="Arial" w:hAnsi="Arial" w:cs="Arial"/>
           <w:shd w:val="clear" w:color="auto" w:fill="FCFCFC"/>
         </w:rPr>
-      </w:pPr>
+        <w:t xml:space="preserve"> has three on-board cameras which implement stereo and RGB vision, piped directly into the </w:t>
+      </w:r>
+      <w:proofErr w:type="spellStart"/>
+      <w:proofErr w:type="gramStart"/>
       <w:r>
         <w:rPr>
           <w:rFonts w:ascii="Arial" w:hAnsi="Arial" w:cs="Arial"/>
           <w:shd w:val="clear" w:color="auto" w:fill="FCFCFC"/>
         </w:rPr>
-        <w:t>The OAK-D S2 PoE also features auxiliary M8 connector that provides USB and GPIO capability to control external devices</w:t>
-      </w:r>
+        <w:t>DepthAI</w:t>
+      </w:r>
+      <w:proofErr w:type="spellEnd"/>
       <w:r>
         <w:rPr>
           <w:rFonts w:ascii="Arial" w:hAnsi="Arial" w:cs="Arial"/>
           <w:shd w:val="clear" w:color="auto" w:fill="FCFCFC"/>
         </w:rPr>
-        <w:t>.</w:t>
+        <w:t xml:space="preserve"> </w:t>
+      </w:r>
+      <w:r>
+        <w:rPr>
+          <w:rFonts w:ascii="Arial" w:eastAsia="Arial" w:hAnsi="Arial"/>
+        </w:rPr>
+        <w:t xml:space="preserve"> Myriad</w:t>
+      </w:r>
+      <w:proofErr w:type="gramEnd"/>
+      <w:r>
+        <w:rPr>
+          <w:rFonts w:ascii="Arial" w:eastAsia="Arial" w:hAnsi="Arial"/>
+        </w:rPr>
+        <w:t xml:space="preserve"> X VPU</w:t>
+      </w:r>
+      <w:r>
+        <w:rPr>
+          <w:rFonts w:ascii="Arial" w:hAnsi="Arial" w:cs="Arial"/>
+          <w:shd w:val="clear" w:color="auto" w:fill="FCFCFC"/>
+        </w:rPr>
+        <w:t xml:space="preserve"> for depth and AI processing. The data is then output to a host via Gigabit Ethernet connection using an M12 X-coded connector. </w:t>
+      </w:r>
+    </w:p>
+    <w:p>
+      <w:pPr>
+        <w:jc w:val="both"/>
+        <w:rPr>
+          <w:rFonts w:ascii="Arial" w:hAnsi="Arial" w:cs="Arial"/>
+          <w:shd w:val="clear" w:color="auto" w:fill="FCFCFC"/>
+        </w:rPr>
+      </w:pPr>
+      <w:r>
+        <w:rPr>
+          <w:rFonts w:ascii="Arial" w:hAnsi="Arial" w:cs="Arial"/>
+          <w:shd w:val="clear" w:color="auto" w:fill="FCFCFC"/>
+        </w:rPr>
+        <w:t xml:space="preserve">The OAK-D S2 </w:t>
+      </w:r>
+      <w:proofErr w:type="spellStart"/>
+      <w:r>
+        <w:rPr>
+          <w:rFonts w:ascii="Arial" w:hAnsi="Arial" w:cs="Arial"/>
+          <w:shd w:val="clear" w:color="auto" w:fill="FCFCFC"/>
+        </w:rPr>
+        <w:t>PoE</w:t>
+      </w:r>
+      <w:proofErr w:type="spellEnd"/>
+      <w:r>
+        <w:rPr>
+          <w:rFonts w:ascii="Arial" w:hAnsi="Arial" w:cs="Arial"/>
+          <w:shd w:val="clear" w:color="auto" w:fill="FCFCFC"/>
+        </w:rPr>
+        <w:t xml:space="preserve"> also features auxiliary M8 connector that provides USB and GPIO capability to control external devices.</w:t>
       </w:r>
     </w:p>
     <w:p>
@@ -783,7 +890,25 @@
                 <w:b/>
                 <w:szCs w:val="32"/>
               </w:rPr>
-              <w:t>SIZE (WxHxD)</w:t>
+              <w:t>SIZE (</w:t>
+            </w:r>
+            <w:proofErr w:type="spellStart"/>
+            <w:r>
+              <w:rPr>
+                <w:rFonts w:ascii="Arial" w:eastAsia="Arial" w:hAnsi="Arial"/>
+                <w:b/>
+                <w:szCs w:val="32"/>
+              </w:rPr>
+              <w:t>WxHxD</w:t>
+            </w:r>
+            <w:proofErr w:type="spellEnd"/>
+            <w:r>
+              <w:rPr>
+                <w:rFonts w:ascii="Arial" w:eastAsia="Arial" w:hAnsi="Arial"/>
+                <w:b/>
+                <w:szCs w:val="32"/>
+              </w:rPr>
+              <w:t>)</w:t>
             </w:r>
           </w:p>
         </w:tc>
@@ -1209,10 +1334,21 @@
         <w:t>1</w:t>
       </w:r>
       <w:r>
+        <w:rPr>
+          <w:noProof/>
+        </w:rPr>
         <w:fldChar w:fldCharType="end"/>
       </w:r>
       <w:r>
-        <w:t xml:space="preserve"> – OAK-D S2 PoE </w:t>
+        <w:t xml:space="preserve"> – OAK-D S2 </w:t>
+      </w:r>
+      <w:proofErr w:type="spellStart"/>
+      <w:r>
+        <w:t>PoE</w:t>
+      </w:r>
+      <w:proofErr w:type="spellEnd"/>
+      <w:r>
+        <w:t xml:space="preserve"> </w:t>
       </w:r>
     </w:p>
     <w:p>
@@ -1867,10 +2003,7 @@
           <w:fldChar w:fldCharType="begin"/>
         </w:r>
         <w:r>
-          <w:instrText xml:space="preserve"> PAGER</w:instrText>
-        </w:r>
-        <w:r>
-          <w:instrText xml:space="preserve">EF _Toc94272863 \h </w:instrText>
+          <w:instrText xml:space="preserve"> PAGEREF _Toc94272863 \h </w:instrText>
         </w:r>
         <w:r>
           <w:fldChar w:fldCharType="separate"/>
@@ -2050,13 +2183,7 @@
           <w:rPr>
             <w:rStyle w:val="Hyperlink"/>
           </w:rPr>
-          <w:t>Mechanical Informati</w:t>
-        </w:r>
-        <w:r>
-          <w:rPr>
-            <w:rStyle w:val="Hyperlink"/>
-          </w:rPr>
-          <w:t>on</w:t>
+          <w:t>Mechanical Information</w:t>
         </w:r>
         <w:r>
           <w:tab/>
@@ -2752,14 +2879,7 @@
                 <w:rFonts w:ascii="Arial" w:eastAsia="Arial" w:hAnsi="Arial" w:cs="Arial"/>
                 <w:sz w:val="16"/>
               </w:rPr>
-              <w:t xml:space="preserve">802.3af, Class3 </w:t>
-            </w:r>
-            <w:r>
-              <w:rPr>
-                <w:rFonts w:ascii="Arial" w:eastAsia="Arial" w:hAnsi="Arial" w:cs="Arial"/>
-                <w:sz w:val="16"/>
-              </w:rPr>
-              <w:t>input supply voltage range.</w:t>
+              <w:t>802.3af, Class3 input supply voltage range.</w:t>
             </w:r>
             <w:r>
               <w:rPr>
@@ -3249,6 +3369,7 @@
                 <w:szCs w:val="16"/>
               </w:rPr>
             </w:pPr>
+            <w:proofErr w:type="spellStart"/>
             <w:r>
               <w:rPr>
                 <w:rFonts w:ascii="Arial" w:hAnsi="Arial" w:cs="Arial"/>
@@ -3267,6 +3388,7 @@
               </w:rPr>
               <w:t>stq</w:t>
             </w:r>
+            <w:proofErr w:type="spellEnd"/>
           </w:p>
         </w:tc>
         <w:tc>
@@ -3692,19 +3814,21 @@
                 <w:vertAlign w:val="superscript"/>
               </w:rPr>
             </w:pPr>
-            <w:r>
-              <w:rPr>
-                <w:rFonts w:ascii="Arial" w:eastAsia="Arial" w:hAnsi="Arial"/>
-                <w:sz w:val="16"/>
-              </w:rPr>
-              <w:t xml:space="preserve">PoE input </w:t>
-            </w:r>
-            <w:r>
-              <w:rPr>
-                <w:rFonts w:ascii="Arial" w:eastAsia="Arial" w:hAnsi="Arial"/>
-                <w:sz w:val="16"/>
-              </w:rPr>
-              <w:t>voltage range</w:t>
+            <w:proofErr w:type="spellStart"/>
+            <w:r>
+              <w:rPr>
+                <w:rFonts w:ascii="Arial" w:eastAsia="Arial" w:hAnsi="Arial"/>
+                <w:sz w:val="16"/>
+              </w:rPr>
+              <w:t>PoE</w:t>
+            </w:r>
+            <w:proofErr w:type="spellEnd"/>
+            <w:r>
+              <w:rPr>
+                <w:rFonts w:ascii="Arial" w:eastAsia="Arial" w:hAnsi="Arial"/>
+                <w:sz w:val="16"/>
+              </w:rPr>
+              <w:t xml:space="preserve"> input voltage range</w:t>
             </w:r>
             <w:r>
               <w:rPr>
@@ -4059,6 +4183,7 @@
                 <w:szCs w:val="16"/>
               </w:rPr>
             </w:pPr>
+            <w:proofErr w:type="spellStart"/>
             <w:r>
               <w:rPr>
                 <w:rFonts w:ascii="Arial" w:eastAsia="Arial" w:hAnsi="Arial"/>
@@ -4077,6 +4202,7 @@
               </w:rPr>
               <w:t>io-imax</w:t>
             </w:r>
+            <w:proofErr w:type="spellEnd"/>
           </w:p>
         </w:tc>
         <w:tc>
@@ -4248,6 +4374,7 @@
                 <w:szCs w:val="16"/>
               </w:rPr>
             </w:pPr>
+            <w:proofErr w:type="spellStart"/>
             <w:r>
               <w:rPr>
                 <w:rFonts w:ascii="Arial" w:eastAsia="Arial" w:hAnsi="Arial"/>
@@ -4266,6 +4393,7 @@
               </w:rPr>
               <w:t>io-omax</w:t>
             </w:r>
+            <w:proofErr w:type="spellEnd"/>
           </w:p>
         </w:tc>
         <w:tc>
@@ -5071,15 +5199,7 @@
           <w:sz w:val="16"/>
           <w:szCs w:val="16"/>
         </w:rPr>
-        <w:t>. Exposure to absolute-maximum-rat</w:t>
-      </w:r>
-      <w:r>
-        <w:rPr>
-          <w:rFonts w:ascii="Arial" w:eastAsia="Arial" w:hAnsi="Arial"/>
-          <w:sz w:val="16"/>
-          <w:szCs w:val="16"/>
-        </w:rPr>
-        <w:t>ed conditions for extended periods may affect device reliability.</w:t>
+        <w:t>. Exposure to absolute-maximum-rated conditions for extended periods may affect device reliability.</w:t>
       </w:r>
     </w:p>
     <w:p>
@@ -5213,10 +5333,7 @@
             </w:pPr>
             <w:bookmarkStart w:id="21" w:name="_Toc94272861"/>
             <w:r>
-              <w:t>Center Color</w:t>
-            </w:r>
-            <w:r>
-              <w:t xml:space="preserve"> Camera</w:t>
+              <w:t>Center Color Camera</w:t>
             </w:r>
             <w:bookmarkEnd w:id="21"/>
           </w:p>
@@ -5963,12 +6080,21 @@
                 <w:vertAlign w:val="superscript"/>
               </w:rPr>
             </w:pPr>
-            <w:r>
-              <w:rPr>
-                <w:rFonts w:ascii="Arial" w:eastAsia="Arial" w:hAnsi="Arial"/>
-                <w:sz w:val="16"/>
-              </w:rPr>
-              <w:t>OmniVision OV9282</w:t>
+            <w:proofErr w:type="spellStart"/>
+            <w:r>
+              <w:rPr>
+                <w:rFonts w:ascii="Arial" w:eastAsia="Arial" w:hAnsi="Arial"/>
+                <w:sz w:val="16"/>
+              </w:rPr>
+              <w:t>OmniVision</w:t>
+            </w:r>
+            <w:proofErr w:type="spellEnd"/>
+            <w:r>
+              <w:rPr>
+                <w:rFonts w:ascii="Arial" w:eastAsia="Arial" w:hAnsi="Arial"/>
+                <w:sz w:val="16"/>
+              </w:rPr>
+              <w:t xml:space="preserve"> OV9282</w:t>
             </w:r>
           </w:p>
         </w:tc>
@@ -6432,10 +6558,31 @@
     </w:p>
     <w:p>
       <w:r>
-        <w:t xml:space="preserve">OAK-D S2 PoE integrates a 9-Axis (Acceleration, Gyroscope </w:t>
-      </w:r>
-      <w:r>
-        <w:t>and magnetometer) BNO086 inertial measurement unit. MotionEngine 9-Axis  and 6-Axis Sensor Fusion provides raw, calibrated sensor orientation data for more accurate heading and orientation.</w:t>
+        <w:t xml:space="preserve">OAK-D S2 </w:t>
+      </w:r>
+      <w:proofErr w:type="spellStart"/>
+      <w:r>
+        <w:t>PoE</w:t>
+      </w:r>
+      <w:proofErr w:type="spellEnd"/>
+      <w:r>
+        <w:t xml:space="preserve"> integrates a 9-Axis (Acceleration, Gyroscope and magnetometer) BNO086 inertial measurement unit. </w:t>
+      </w:r>
+      <w:proofErr w:type="spellStart"/>
+      <w:r>
+        <w:t>MotionEngine</w:t>
+      </w:r>
+      <w:proofErr w:type="spellEnd"/>
+      <w:r>
+        <w:t xml:space="preserve"> 9-</w:t>
+      </w:r>
+      <w:proofErr w:type="gramStart"/>
+      <w:r>
+        <w:t>Axis  and</w:t>
+      </w:r>
+      <w:proofErr w:type="gramEnd"/>
+      <w:r>
+        <w:t xml:space="preserve"> 6-Axis Sensor Fusion provides raw, calibrated sensor orientation data for more accurate heading and orientation.</w:t>
       </w:r>
     </w:p>
     <w:p>
@@ -6478,22 +6625,19 @@
     </w:p>
     <w:p>
       <w:r>
-        <w:t xml:space="preserve">Device supports USB 2.0 interface used </w:t>
-      </w:r>
-      <w:r>
-        <w:t>as a host to control external devices. Optionally this interface is used to reprogram the OAK-D-</w:t>
-      </w:r>
-      <w:r>
-        <w:t>S2</w:t>
-      </w:r>
-      <w:r>
-        <w:t>-POE device (</w:t>
-      </w:r>
-      <w:r>
-        <w:t>AUX GPIO 3V3</w:t>
-      </w:r>
-      <w:r>
-        <w:t xml:space="preserve"> needs to be pulled high during boot up in this case)</w:t>
+        <w:t xml:space="preserve">Device supports USB 2.0 interface </w:t>
+      </w:r>
+      <w:r>
+        <w:t xml:space="preserve">as UFP </w:t>
+      </w:r>
+      <w:r>
+        <w:t xml:space="preserve">to </w:t>
+      </w:r>
+      <w:r>
+        <w:t>interface with host</w:t>
+      </w:r>
+      <w:r>
+        <w:t>. Optionally this interface is used to reprogram the OAK-D-S2-POE device (AUX GPIO 3V3 needs to be pulled high during boot up in this case)</w:t>
       </w:r>
     </w:p>
     <w:p>
@@ -6515,14 +6659,13 @@
       </w:r>
     </w:p>
     <w:p>
-      <w:r>
-        <w:t>AUX GPIO 3V3</w:t>
-      </w:r>
-      <w:r>
-        <w:t xml:space="preserve"> – General purpose input output pin. This pin is used to put </w:t>
-      </w:r>
-      <w:r>
-        <w:t xml:space="preserve">the device in to USB boot by pulling this pin high with a 10k resistor during startup. Also this pin is multiplexed with the Strobe functionality. </w:t>
+      <w:proofErr w:type="gramStart"/>
+      <w:r>
+        <w:t>AUX GPIO 3V3 – General purpose input output pin.</w:t>
+      </w:r>
+      <w:proofErr w:type="gramEnd"/>
+      <w:r>
+        <w:t xml:space="preserve"> This pin is used to put the device in to USB boot by pulling this pin high with a 10k resistor during startup. Also this pin is multiplexed with the Strobe functionality. </w:t>
       </w:r>
     </w:p>
     <w:p>
@@ -6545,16 +6688,15 @@
     </w:p>
     <w:p>
       <w:r>
-        <w:t xml:space="preserve">Frame synchronization signal for cameras. </w:t>
-      </w:r>
-      <w:r>
-        <w:t>This pin is optically isolated (refer to the implementation</w:t>
-      </w:r>
-      <w:r>
-        <w:t xml:space="preserve"> bellow)</w:t>
-      </w:r>
-      <w:r>
-        <w:t>.</w:t>
+        <w:t xml:space="preserve">Frame synchronization signal for cameras. This pin is optically isolated (refer to the implementation </w:t>
+      </w:r>
+      <w:proofErr w:type="spellStart"/>
+      <w:r>
+        <w:t>bellow</w:t>
+      </w:r>
+      <w:proofErr w:type="spellEnd"/>
+      <w:r>
+        <w:t>).</w:t>
       </w:r>
     </w:p>
     <w:p>
@@ -6624,11 +6766,13 @@
       </w:r>
     </w:p>
     <w:p>
-      <w:r>
-        <w:t xml:space="preserve">Strobe signal for controlling external lights. </w:t>
-      </w:r>
-      <w:r>
-        <w:t>This pin is optically isolated (refer to the implementation bellow)</w:t>
+      <w:proofErr w:type="gramStart"/>
+      <w:r>
+        <w:t>Strobe signal for controlling external lights.</w:t>
+      </w:r>
+      <w:proofErr w:type="gramEnd"/>
+      <w:r>
+        <w:t xml:space="preserve"> This pin is optically isolated (refer to the implementation bellow)</w:t>
       </w:r>
     </w:p>
     <w:p>
@@ -6700,10 +6844,7 @@
     </w:p>
     <w:p>
       <w:r>
-        <w:t xml:space="preserve">This pin is used for sourcing 5V power to accessory devices connected to the M8 connector. If trying to boot the </w:t>
-      </w:r>
-      <w:r>
-        <w:t>device in USB boot mode, this pin can also sink current.</w:t>
+        <w:t>This pin is used for sourcing 5V power to accessory devices connected to the M8 connector. If trying to boot the device in USB boot mode, this pin can also sink current.</w:t>
       </w:r>
     </w:p>
     <w:p/>
@@ -6741,7 +6882,15 @@
     <w:p/>
     <w:p>
       <w:r>
-        <w:t xml:space="preserve">OAK-D S2 PoE features an M12 connector for connecting to host via Ethernet and providing power, and M8 auxiliary connector. </w:t>
+        <w:t xml:space="preserve">OAK-D S2 </w:t>
+      </w:r>
+      <w:proofErr w:type="spellStart"/>
+      <w:r>
+        <w:t>PoE</w:t>
+      </w:r>
+      <w:proofErr w:type="spellEnd"/>
+      <w:r>
+        <w:t xml:space="preserve"> features an M12 connector for connecting to host via Ethernet and providing power, and M8 auxiliary connector. </w:t>
       </w:r>
     </w:p>
     <w:p>
@@ -7859,13 +8008,7 @@
         <w:rPr>
           <w:rFonts w:eastAsia="Arial" w:cstheme="minorHAnsi"/>
         </w:rPr>
-        <w:t xml:space="preserve">data available for the designated device. </w:t>
-      </w:r>
-      <w:r>
-        <w:rPr>
-          <w:rFonts w:eastAsia="Arial" w:cstheme="minorHAnsi"/>
-        </w:rPr>
-        <w:t>This data is subject to change without notice and without revision of this document.</w:t>
+        <w:t>data available for the designated device. This data is subject to change without notice and without revision of this document.</w:t>
       </w:r>
     </w:p>
     <w:p>
@@ -7940,7 +8083,17 @@
         <w:jc w:val="center"/>
       </w:pPr>
       <w:r>
-        <w:t>Figure 2 – OAK-D S2 PoE Mechanical measurements</w:t>
+        <w:t xml:space="preserve">Figure 2 – OAK-D S2 </w:t>
+      </w:r>
+      <w:proofErr w:type="spellStart"/>
+      <w:proofErr w:type="gramStart"/>
+      <w:r>
+        <w:t>PoE</w:t>
+      </w:r>
+      <w:proofErr w:type="spellEnd"/>
+      <w:proofErr w:type="gramEnd"/>
+      <w:r>
+        <w:t xml:space="preserve"> Mechanical measurements</w:t>
       </w:r>
     </w:p>
     <w:p>
@@ -7996,7 +8149,23 @@
           <w:rFonts w:ascii="Calibri" w:hAnsi="Calibri" w:cs="Calibri"/>
           <w:color w:val="000000"/>
         </w:rPr>
-        <w:t xml:space="preserve">If having any issue with the device or using SW cloned from Github, please contact </w:t>
+        <w:t xml:space="preserve">If having any issue with the device or using SW cloned from </w:t>
+      </w:r>
+      <w:proofErr w:type="spellStart"/>
+      <w:r>
+        <w:rPr>
+          <w:rFonts w:ascii="Calibri" w:hAnsi="Calibri" w:cs="Calibri"/>
+          <w:color w:val="000000"/>
+        </w:rPr>
+        <w:t>Github</w:t>
+      </w:r>
+      <w:proofErr w:type="spellEnd"/>
+      <w:r>
+        <w:rPr>
+          <w:rFonts w:ascii="Calibri" w:hAnsi="Calibri" w:cs="Calibri"/>
+          <w:color w:val="000000"/>
+        </w:rPr>
+        <w:t xml:space="preserve">, please contact </w:t>
       </w:r>
       <w:hyperlink r:id="rId22" w:history="1">
         <w:r>
@@ -8748,15 +8917,7 @@
         <w:b/>
         <w:i/>
       </w:rPr>
-      <w:t>https://www.luxon</w:t>
-    </w:r>
-    <w:r>
-      <w:rPr>
-        <w:rFonts w:ascii="Arial" w:eastAsia="Arial" w:hAnsi="Arial"/>
-        <w:b/>
-        <w:i/>
-      </w:rPr>
-      <w:t xml:space="preserve">is.com                                                                                                    </w:t>
+      <w:t xml:space="preserve">https://www.luxonis.com                                                                                                    </w:t>
     </w:r>
     <w:r>
       <w:rPr>
@@ -10715,7 +10876,7 @@
 </file>
 
 <file path=customXml/itemProps2.xml><?xml version="1.0" encoding="utf-8"?>
-<ds:datastoreItem xmlns:ds="http://schemas.openxmlformats.org/officeDocument/2006/customXml" ds:itemID="{A25195CE-E437-4F87-B829-50805D9805C1}">
+<ds:datastoreItem xmlns:ds="http://schemas.openxmlformats.org/officeDocument/2006/customXml" ds:itemID="{AEF2BD1F-203B-4572-B265-0C1FFCCDDD02}">
   <ds:schemaRefs>
     <ds:schemaRef ds:uri="http://schemas.openxmlformats.org/officeDocument/2006/bibliography"/>
   </ds:schemaRefs>

</xml_diff>